<commit_message>
Logboek update sprint 6
logboek laatste update en donatie formulier gefixed.
</commit_message>
<xml_diff>
--- a/Documenten/Logboek_project.docx
+++ b/Documenten/Logboek_project.docx
@@ -5051,13 +5051,7 @@
               <w:rPr>
                 <w:b/>
               </w:rPr>
-              <w:t xml:space="preserve">23 </w:t>
-            </w:r>
-            <w:r>
-              <w:rPr>
-                <w:b/>
-              </w:rPr>
-              <w:t>Januari 2026</w:t>
+              <w:t>23 Januari 2026</w:t>
             </w:r>
           </w:p>
           <w:p>
@@ -5221,13 +5215,7 @@
               <w:rPr>
                 <w:b/>
               </w:rPr>
-              <w:t xml:space="preserve">: </w:t>
-            </w:r>
-            <w:r>
-              <w:rPr>
-                <w:b/>
-              </w:rPr>
-              <w:t>Aanwezig</w:t>
+              <w:t>: Aanwezig</w:t>
             </w:r>
             <w:r>
               <w:rPr>
@@ -5734,7 +5722,13 @@
               <w:rPr>
                 <w:b/>
               </w:rPr>
-              <w:t>16 Januari 2026</w:t>
+              <w:t>23</w:t>
+            </w:r>
+            <w:r>
+              <w:rPr>
+                <w:b/>
+              </w:rPr>
+              <w:t xml:space="preserve"> Januari 2026</w:t>
             </w:r>
           </w:p>
           <w:p>
@@ -5774,7 +5768,7 @@
               <w:rPr>
                 <w:b/>
               </w:rPr>
-              <w:t>4</w:t>
+              <w:t>5</w:t>
             </w:r>
           </w:p>
           <w:p>
@@ -5943,6 +5937,1124 @@
                 <w:b/>
               </w:rPr>
             </w:pPr>
+          </w:p>
+          <w:p>
+            <w:pPr>
+              <w:rPr>
+                <w:b/>
+              </w:rPr>
+            </w:pPr>
+          </w:p>
+        </w:tc>
+      </w:tr>
+    </w:tbl>
+    <w:p>
+      <w:pPr>
+        <w:rPr>
+          <w:rFonts w:ascii="Tahoma" w:hAnsi="Tahoma" w:cs="Tahoma"/>
+          <w:b/>
+          <w:bCs/>
+          <w:sz w:val="52"/>
+          <w:szCs w:val="52"/>
+        </w:rPr>
+      </w:pPr>
+      <w:r>
+        <w:rPr>
+          <w:rFonts w:ascii="Tahoma" w:hAnsi="Tahoma" w:cs="Tahoma"/>
+          <w:b/>
+          <w:bCs/>
+          <w:sz w:val="52"/>
+          <w:szCs w:val="52"/>
+        </w:rPr>
+        <w:lastRenderedPageBreak/>
+        <w:t xml:space="preserve">Sprint </w:t>
+      </w:r>
+      <w:r>
+        <w:rPr>
+          <w:rFonts w:ascii="Tahoma" w:hAnsi="Tahoma" w:cs="Tahoma"/>
+          <w:b/>
+          <w:bCs/>
+          <w:sz w:val="52"/>
+          <w:szCs w:val="52"/>
+        </w:rPr>
+        <w:t>6</w:t>
+      </w:r>
+    </w:p>
+    <w:p>
+      <w:pPr>
+        <w:rPr>
+          <w:i/>
+        </w:rPr>
+      </w:pPr>
+      <w:r>
+        <w:rPr>
+          <w:i/>
+        </w:rPr>
+        <w:t xml:space="preserve">Vul in na elke </w:t>
+      </w:r>
+      <w:r>
+        <w:rPr>
+          <w:i/>
+        </w:rPr>
+        <w:t>Review</w:t>
+      </w:r>
+    </w:p>
+    <w:tbl>
+      <w:tblPr>
+        <w:tblStyle w:val="TableGrid"/>
+        <w:tblW w:w="0" w:type="auto"/>
+        <w:tblLook w:val="04A0" w:firstRow="1" w:lastRow="0" w:firstColumn="1" w:lastColumn="0" w:noHBand="0" w:noVBand="1"/>
+      </w:tblPr>
+      <w:tblGrid>
+        <w:gridCol w:w="5778"/>
+        <w:gridCol w:w="1674"/>
+        <w:gridCol w:w="1476"/>
+      </w:tblGrid>
+      <w:tr>
+        <w:trPr>
+          <w:trHeight w:val="689"/>
+        </w:trPr>
+        <w:tc>
+          <w:tcPr>
+            <w:tcW w:w="5778" w:type="dxa"/>
+          </w:tcPr>
+          <w:p>
+            <w:pPr>
+              <w:rPr>
+                <w:b/>
+                <w:sz w:val="14"/>
+                <w:szCs w:val="14"/>
+              </w:rPr>
+            </w:pPr>
+            <w:r>
+              <w:rPr>
+                <w:i/>
+              </w:rPr>
+              <w:br w:type="page"/>
+            </w:r>
+          </w:p>
+          <w:p>
+            <w:pPr>
+              <w:rPr>
+                <w:b/>
+              </w:rPr>
+            </w:pPr>
+            <w:r>
+              <w:rPr>
+                <w:b/>
+                <w:sz w:val="40"/>
+                <w:szCs w:val="40"/>
+              </w:rPr>
+              <w:t>Sprint Re</w:t>
+            </w:r>
+            <w:r>
+              <w:rPr>
+                <w:b/>
+                <w:sz w:val="40"/>
+                <w:szCs w:val="40"/>
+              </w:rPr>
+              <w:t xml:space="preserve">view   </w:t>
+            </w:r>
+            <w:r>
+              <w:rPr>
+                <w:b/>
+                <w:sz w:val="40"/>
+                <w:szCs w:val="40"/>
+              </w:rPr>
+              <w:t xml:space="preserve"> </w:t>
+            </w:r>
+            <w:r>
+              <w:rPr>
+                <w:b/>
+                <w:i/>
+              </w:rPr>
+              <w:t xml:space="preserve">WAT </w:t>
+            </w:r>
+            <w:r>
+              <w:rPr>
+                <w:b/>
+                <w:i/>
+              </w:rPr>
+              <w:t xml:space="preserve">heeft het team </w:t>
+            </w:r>
+            <w:r>
+              <w:rPr>
+                <w:b/>
+                <w:i/>
+              </w:rPr>
+              <w:t>gedaan?</w:t>
+            </w:r>
+            <w:r>
+              <w:rPr>
+                <w:b/>
+                <w:sz w:val="40"/>
+                <w:szCs w:val="40"/>
+              </w:rPr>
+              <w:t xml:space="preserve">       </w:t>
+            </w:r>
+            <w:r>
+              <w:rPr>
+                <w:b/>
+              </w:rPr>
+              <w:t xml:space="preserve">                 </w:t>
+            </w:r>
+          </w:p>
+          <w:p>
+            <w:pPr>
+              <w:rPr>
+                <w:b/>
+              </w:rPr>
+            </w:pPr>
+          </w:p>
+        </w:tc>
+        <w:tc>
+          <w:tcPr>
+            <w:tcW w:w="1674" w:type="dxa"/>
+          </w:tcPr>
+          <w:p>
+            <w:pPr>
+              <w:rPr>
+                <w:sz w:val="20"/>
+                <w:szCs w:val="20"/>
+              </w:rPr>
+            </w:pPr>
+            <w:r>
+              <w:rPr>
+                <w:sz w:val="20"/>
+                <w:szCs w:val="20"/>
+              </w:rPr>
+              <w:t>Datum:</w:t>
+            </w:r>
+          </w:p>
+          <w:p>
+            <w:pPr>
+              <w:rPr>
+                <w:b/>
+              </w:rPr>
+            </w:pPr>
+            <w:r>
+              <w:rPr>
+                <w:b/>
+              </w:rPr>
+              <w:t>6</w:t>
+            </w:r>
+            <w:r>
+              <w:rPr>
+                <w:b/>
+              </w:rPr>
+              <w:t xml:space="preserve"> </w:t>
+            </w:r>
+            <w:r>
+              <w:rPr>
+                <w:b/>
+              </w:rPr>
+              <w:t>Februari</w:t>
+            </w:r>
+            <w:r>
+              <w:rPr>
+                <w:b/>
+              </w:rPr>
+              <w:t xml:space="preserve"> 2026</w:t>
+            </w:r>
+          </w:p>
+          <w:p>
+            <w:pPr>
+              <w:rPr>
+                <w:b/>
+              </w:rPr>
+            </w:pPr>
+          </w:p>
+        </w:tc>
+        <w:tc>
+          <w:tcPr>
+            <w:tcW w:w="1476" w:type="dxa"/>
+          </w:tcPr>
+          <w:p>
+            <w:pPr>
+              <w:rPr>
+                <w:sz w:val="20"/>
+                <w:szCs w:val="20"/>
+              </w:rPr>
+            </w:pPr>
+            <w:r>
+              <w:rPr>
+                <w:sz w:val="20"/>
+                <w:szCs w:val="20"/>
+              </w:rPr>
+              <w:t xml:space="preserve">Sprint nr.                      </w:t>
+            </w:r>
+          </w:p>
+          <w:p>
+            <w:pPr>
+              <w:rPr>
+                <w:b/>
+              </w:rPr>
+            </w:pPr>
+            <w:r>
+              <w:rPr>
+                <w:b/>
+              </w:rPr>
+              <w:t>6</w:t>
+            </w:r>
+          </w:p>
+          <w:p>
+            <w:pPr>
+              <w:rPr>
+                <w:b/>
+              </w:rPr>
+            </w:pPr>
+          </w:p>
+        </w:tc>
+      </w:tr>
+      <w:tr>
+        <w:tc>
+          <w:tcPr>
+            <w:tcW w:w="8928" w:type="dxa"/>
+            <w:gridSpan w:val="3"/>
+          </w:tcPr>
+          <w:p>
+            <w:pPr>
+              <w:rPr>
+                <w:b/>
+                <w:sz w:val="40"/>
+                <w:szCs w:val="40"/>
+              </w:rPr>
+            </w:pPr>
+            <w:proofErr w:type="gramStart"/>
+            <w:r>
+              <w:rPr>
+                <w:b/>
+              </w:rPr>
+              <w:t>Aanwezig /</w:t>
+            </w:r>
+            <w:proofErr w:type="gramEnd"/>
+            <w:r>
+              <w:rPr>
+                <w:b/>
+              </w:rPr>
+              <w:t xml:space="preserve"> Afwezig bij </w:t>
+            </w:r>
+            <w:proofErr w:type="gramStart"/>
+            <w:r>
+              <w:rPr>
+                <w:b/>
+              </w:rPr>
+              <w:t xml:space="preserve">Review:   </w:t>
+            </w:r>
+            <w:proofErr w:type="gramEnd"/>
+            <w:r>
+              <w:rPr>
+                <w:b/>
+              </w:rPr>
+              <w:t xml:space="preserve">  </w:t>
+            </w:r>
+            <w:r>
+              <w:rPr>
+                <w:b/>
+                <w:sz w:val="40"/>
+                <w:szCs w:val="40"/>
+              </w:rPr>
+              <w:t xml:space="preserve"> </w:t>
+            </w:r>
+            <w:r>
+              <w:rPr>
+                <w:b/>
+                <w:sz w:val="40"/>
+                <w:szCs w:val="40"/>
+              </w:rPr>
+              <w:t xml:space="preserve"> </w:t>
+            </w:r>
+            <w:r>
+              <w:rPr>
+                <w:b/>
+                <w:i/>
+              </w:rPr>
+              <w:t>Zet hier wie aanwezig was en wie afwezig?</w:t>
+            </w:r>
+            <w:r>
+              <w:rPr>
+                <w:b/>
+                <w:sz w:val="40"/>
+                <w:szCs w:val="40"/>
+              </w:rPr>
+              <w:t xml:space="preserve">  </w:t>
+            </w:r>
+          </w:p>
+          <w:p>
+            <w:pPr>
+              <w:rPr>
+                <w:b/>
+              </w:rPr>
+            </w:pPr>
+          </w:p>
+          <w:p>
+            <w:pPr>
+              <w:rPr>
+                <w:b/>
+              </w:rPr>
+            </w:pPr>
+            <w:r>
+              <w:rPr>
+                <w:b/>
+              </w:rPr>
+              <w:t>Damian: Aanwezig</w:t>
+            </w:r>
+          </w:p>
+          <w:p>
+            <w:pPr>
+              <w:rPr>
+                <w:b/>
+              </w:rPr>
+            </w:pPr>
+            <w:proofErr w:type="spellStart"/>
+            <w:r>
+              <w:rPr>
+                <w:b/>
+              </w:rPr>
+              <w:t>Berkay</w:t>
+            </w:r>
+            <w:proofErr w:type="spellEnd"/>
+            <w:r>
+              <w:rPr>
+                <w:b/>
+              </w:rPr>
+              <w:t>: A</w:t>
+            </w:r>
+            <w:r>
+              <w:rPr>
+                <w:b/>
+              </w:rPr>
+              <w:t>fwezig</w:t>
+            </w:r>
+            <w:r>
+              <w:rPr>
+                <w:b/>
+              </w:rPr>
+              <w:br/>
+            </w:r>
+          </w:p>
+        </w:tc>
+      </w:tr>
+      <w:tr>
+        <w:tc>
+          <w:tcPr>
+            <w:tcW w:w="8928" w:type="dxa"/>
+            <w:gridSpan w:val="3"/>
+          </w:tcPr>
+          <w:p>
+            <w:pPr>
+              <w:rPr>
+                <w:b/>
+              </w:rPr>
+            </w:pPr>
+            <w:r>
+              <w:rPr>
+                <w:b/>
+              </w:rPr>
+              <w:t xml:space="preserve">Welke user </w:t>
+            </w:r>
+            <w:proofErr w:type="spellStart"/>
+            <w:r>
+              <w:rPr>
+                <w:b/>
+              </w:rPr>
+              <w:t>stories</w:t>
+            </w:r>
+            <w:proofErr w:type="spellEnd"/>
+            <w:r>
+              <w:rPr>
+                <w:b/>
+              </w:rPr>
+              <w:t xml:space="preserve"> zijn deze sprint afgerond?</w:t>
+            </w:r>
+          </w:p>
+          <w:p>
+            <w:pPr>
+              <w:rPr>
+                <w:b/>
+              </w:rPr>
+            </w:pPr>
+            <w:r>
+              <w:rPr>
+                <w:b/>
+              </w:rPr>
+              <w:t>Damian:</w:t>
+            </w:r>
+          </w:p>
+          <w:p>
+            <w:pPr>
+              <w:rPr>
+                <w:b/>
+              </w:rPr>
+            </w:pPr>
+            <w:r>
+              <w:rPr>
+                <w:b/>
+              </w:rPr>
+              <w:t xml:space="preserve">Bouwen </w:t>
+            </w:r>
+            <w:r>
+              <w:rPr>
+                <w:b/>
+              </w:rPr>
+              <w:t>3</w:t>
+            </w:r>
+            <w:r>
+              <w:rPr>
+                <w:b/>
+                <w:vertAlign w:val="superscript"/>
+              </w:rPr>
+              <w:t>e</w:t>
+            </w:r>
+            <w:r>
+              <w:rPr>
+                <w:b/>
+              </w:rPr>
+              <w:t xml:space="preserve"> javascript</w:t>
+            </w:r>
+          </w:p>
+          <w:p>
+            <w:pPr>
+              <w:rPr>
+                <w:b/>
+              </w:rPr>
+            </w:pPr>
+            <w:r>
+              <w:rPr>
+                <w:b/>
+              </w:rPr>
+              <w:t>Logboek sprint 6</w:t>
+            </w:r>
+          </w:p>
+          <w:p>
+            <w:pPr>
+              <w:rPr>
+                <w:b/>
+              </w:rPr>
+            </w:pPr>
+            <w:r>
+              <w:rPr>
+                <w:b/>
+              </w:rPr>
+              <w:t>Bijwerken bronnen en verslag</w:t>
+            </w:r>
+          </w:p>
+          <w:p>
+            <w:pPr>
+              <w:rPr>
+                <w:b/>
+              </w:rPr>
+            </w:pPr>
+            <w:r>
+              <w:rPr>
+                <w:b/>
+              </w:rPr>
+              <w:t>Verslag &amp; reflectie</w:t>
+            </w:r>
+          </w:p>
+          <w:p>
+            <w:pPr>
+              <w:rPr>
+                <w:b/>
+              </w:rPr>
+            </w:pPr>
+            <w:r>
+              <w:rPr>
+                <w:b/>
+              </w:rPr>
+              <w:t>Bijwerken bronnen en verslag</w:t>
+            </w:r>
+          </w:p>
+          <w:p>
+            <w:pPr>
+              <w:rPr>
+                <w:b/>
+              </w:rPr>
+            </w:pPr>
+            <w:r>
+              <w:rPr>
+                <w:b/>
+              </w:rPr>
+              <w:t>Tabel bevolking</w:t>
+            </w:r>
+          </w:p>
+          <w:p>
+            <w:pPr>
+              <w:rPr>
+                <w:b/>
+              </w:rPr>
+            </w:pPr>
+            <w:r>
+              <w:rPr>
+                <w:b/>
+              </w:rPr>
+              <w:t>Sitemap</w:t>
+            </w:r>
+          </w:p>
+          <w:p>
+            <w:pPr>
+              <w:rPr>
+                <w:b/>
+              </w:rPr>
+            </w:pPr>
+            <w:proofErr w:type="spellStart"/>
+            <w:r>
+              <w:rPr>
+                <w:b/>
+              </w:rPr>
+              <w:t>Wireframes</w:t>
+            </w:r>
+            <w:proofErr w:type="spellEnd"/>
+          </w:p>
+          <w:p>
+            <w:pPr>
+              <w:rPr>
+                <w:b/>
+              </w:rPr>
+            </w:pPr>
+            <w:r>
+              <w:rPr>
+                <w:b/>
+              </w:rPr>
+              <w:t>Status</w:t>
+            </w:r>
+          </w:p>
+          <w:p>
+            <w:pPr>
+              <w:rPr>
+                <w:b/>
+              </w:rPr>
+            </w:pPr>
+          </w:p>
+          <w:p>
+            <w:pPr>
+              <w:rPr>
+                <w:b/>
+              </w:rPr>
+            </w:pPr>
+          </w:p>
+        </w:tc>
+      </w:tr>
+      <w:tr>
+        <w:tc>
+          <w:tcPr>
+            <w:tcW w:w="8928" w:type="dxa"/>
+            <w:gridSpan w:val="3"/>
+          </w:tcPr>
+          <w:p>
+            <w:pPr>
+              <w:rPr>
+                <w:b/>
+              </w:rPr>
+            </w:pPr>
+            <w:r>
+              <w:rPr>
+                <w:b/>
+              </w:rPr>
+              <w:t xml:space="preserve">Welke user </w:t>
+            </w:r>
+            <w:proofErr w:type="spellStart"/>
+            <w:r>
+              <w:rPr>
+                <w:b/>
+              </w:rPr>
+              <w:t>stories</w:t>
+            </w:r>
+            <w:proofErr w:type="spellEnd"/>
+            <w:r>
+              <w:rPr>
+                <w:b/>
+              </w:rPr>
+              <w:t xml:space="preserve"> zijn niet afgerond?</w:t>
+            </w:r>
+          </w:p>
+          <w:p>
+            <w:pPr>
+              <w:rPr>
+                <w:b/>
+              </w:rPr>
+            </w:pPr>
+          </w:p>
+          <w:p>
+            <w:pPr>
+              <w:rPr>
+                <w:b/>
+              </w:rPr>
+            </w:pPr>
+            <w:r>
+              <w:rPr>
+                <w:b/>
+              </w:rPr>
+              <w:t>Damian:</w:t>
+            </w:r>
+          </w:p>
+          <w:p>
+            <w:pPr>
+              <w:rPr>
+                <w:b/>
+              </w:rPr>
+            </w:pPr>
+            <w:r>
+              <w:rPr>
+                <w:b/>
+              </w:rPr>
+              <w:t>Alles is af van mijn opdrachten.</w:t>
+            </w:r>
+          </w:p>
+          <w:p>
+            <w:pPr>
+              <w:rPr>
+                <w:b/>
+              </w:rPr>
+            </w:pPr>
+          </w:p>
+          <w:p>
+            <w:pPr>
+              <w:rPr>
+                <w:b/>
+              </w:rPr>
+            </w:pPr>
+          </w:p>
+        </w:tc>
+      </w:tr>
+      <w:tr>
+        <w:tc>
+          <w:tcPr>
+            <w:tcW w:w="8928" w:type="dxa"/>
+            <w:gridSpan w:val="3"/>
+          </w:tcPr>
+          <w:p>
+            <w:pPr>
+              <w:rPr>
+                <w:b/>
+              </w:rPr>
+            </w:pPr>
+            <w:r>
+              <w:rPr>
+                <w:b/>
+              </w:rPr>
+              <w:t>Hoe gaat het team dit verhelpen: a</w:t>
+            </w:r>
+            <w:r>
+              <w:rPr>
+                <w:b/>
+              </w:rPr>
+              <w:t>ctiepunt</w:t>
+            </w:r>
+            <w:r>
+              <w:rPr>
+                <w:b/>
+              </w:rPr>
+              <w:t xml:space="preserve"> en activiteiten</w:t>
+            </w:r>
+            <w:r>
+              <w:rPr>
+                <w:b/>
+              </w:rPr>
+              <w:t xml:space="preserve"> voor volgende Sprint</w:t>
+            </w:r>
+          </w:p>
+          <w:p>
+            <w:pPr>
+              <w:rPr>
+                <w:i/>
+              </w:rPr>
+            </w:pPr>
+          </w:p>
+          <w:p>
+            <w:pPr>
+              <w:rPr>
+                <w:b/>
+              </w:rPr>
+            </w:pPr>
+            <w:r>
+              <w:rPr>
+                <w:b/>
+              </w:rPr>
+              <w:t xml:space="preserve">Damian: </w:t>
+            </w:r>
+            <w:r>
+              <w:rPr>
+                <w:b/>
+              </w:rPr>
+              <w:t>n.v.t</w:t>
+            </w:r>
+          </w:p>
+          <w:p>
+            <w:pPr>
+              <w:rPr>
+                <w:b/>
+              </w:rPr>
+            </w:pPr>
+          </w:p>
+          <w:p>
+            <w:pPr>
+              <w:rPr>
+                <w:b/>
+              </w:rPr>
+            </w:pPr>
+          </w:p>
+        </w:tc>
+      </w:tr>
+    </w:tbl>
+    <w:p>
+      <w:pPr>
+        <w:rPr>
+          <w:i/>
+        </w:rPr>
+      </w:pPr>
+    </w:p>
+    <w:p>
+      <w:pPr>
+        <w:rPr>
+          <w:i/>
+        </w:rPr>
+      </w:pPr>
+      <w:r>
+        <w:rPr>
+          <w:i/>
+        </w:rPr>
+        <w:t xml:space="preserve">Vul in na elke </w:t>
+      </w:r>
+      <w:r>
+        <w:rPr>
+          <w:i/>
+        </w:rPr>
+        <w:t>Retro</w:t>
+      </w:r>
+    </w:p>
+    <w:tbl>
+      <w:tblPr>
+        <w:tblStyle w:val="TableGrid"/>
+        <w:tblW w:w="0" w:type="auto"/>
+        <w:tblLook w:val="04A0" w:firstRow="1" w:lastRow="0" w:firstColumn="1" w:lastColumn="0" w:noHBand="0" w:noVBand="1"/>
+      </w:tblPr>
+      <w:tblGrid>
+        <w:gridCol w:w="5778"/>
+        <w:gridCol w:w="1674"/>
+        <w:gridCol w:w="1476"/>
+      </w:tblGrid>
+      <w:tr>
+        <w:tc>
+          <w:tcPr>
+            <w:tcW w:w="5778" w:type="dxa"/>
+          </w:tcPr>
+          <w:p>
+            <w:pPr>
+              <w:rPr>
+                <w:b/>
+                <w:sz w:val="14"/>
+                <w:szCs w:val="14"/>
+              </w:rPr>
+            </w:pPr>
+          </w:p>
+          <w:p>
+            <w:pPr>
+              <w:rPr>
+                <w:b/>
+              </w:rPr>
+            </w:pPr>
+            <w:r>
+              <w:rPr>
+                <w:b/>
+                <w:sz w:val="40"/>
+                <w:szCs w:val="40"/>
+              </w:rPr>
+              <w:t>Sprint Re</w:t>
+            </w:r>
+            <w:r>
+              <w:rPr>
+                <w:b/>
+                <w:sz w:val="40"/>
+                <w:szCs w:val="40"/>
+              </w:rPr>
+              <w:t>tro</w:t>
+            </w:r>
+            <w:r>
+              <w:rPr>
+                <w:b/>
+                <w:sz w:val="40"/>
+                <w:szCs w:val="40"/>
+              </w:rPr>
+              <w:t xml:space="preserve">    </w:t>
+            </w:r>
+            <w:r>
+              <w:rPr>
+                <w:b/>
+                <w:i/>
+              </w:rPr>
+              <w:t>HOE</w:t>
+            </w:r>
+            <w:r>
+              <w:rPr>
+                <w:b/>
+                <w:i/>
+              </w:rPr>
+              <w:t xml:space="preserve"> heeft het team gewerkt</w:t>
+            </w:r>
+            <w:r>
+              <w:rPr>
+                <w:b/>
+              </w:rPr>
+              <w:t>?</w:t>
+            </w:r>
+            <w:r>
+              <w:rPr>
+                <w:b/>
+                <w:sz w:val="40"/>
+                <w:szCs w:val="40"/>
+              </w:rPr>
+              <w:t xml:space="preserve">       </w:t>
+            </w:r>
+            <w:r>
+              <w:rPr>
+                <w:b/>
+              </w:rPr>
+              <w:t xml:space="preserve">                 </w:t>
+            </w:r>
+          </w:p>
+          <w:p>
+            <w:pPr>
+              <w:rPr>
+                <w:b/>
+              </w:rPr>
+            </w:pPr>
+          </w:p>
+        </w:tc>
+        <w:tc>
+          <w:tcPr>
+            <w:tcW w:w="1674" w:type="dxa"/>
+          </w:tcPr>
+          <w:p>
+            <w:pPr>
+              <w:rPr>
+                <w:sz w:val="20"/>
+                <w:szCs w:val="20"/>
+              </w:rPr>
+            </w:pPr>
+            <w:r>
+              <w:rPr>
+                <w:sz w:val="20"/>
+                <w:szCs w:val="20"/>
+              </w:rPr>
+              <w:t>Datum:</w:t>
+            </w:r>
+          </w:p>
+          <w:p>
+            <w:pPr>
+              <w:rPr>
+                <w:b/>
+              </w:rPr>
+            </w:pPr>
+            <w:r>
+              <w:rPr>
+                <w:b/>
+              </w:rPr>
+              <w:t>6 Februari</w:t>
+            </w:r>
+          </w:p>
+          <w:p>
+            <w:pPr>
+              <w:rPr>
+                <w:b/>
+              </w:rPr>
+            </w:pPr>
+          </w:p>
+        </w:tc>
+        <w:tc>
+          <w:tcPr>
+            <w:tcW w:w="1476" w:type="dxa"/>
+          </w:tcPr>
+          <w:p>
+            <w:pPr>
+              <w:rPr>
+                <w:sz w:val="20"/>
+                <w:szCs w:val="20"/>
+              </w:rPr>
+            </w:pPr>
+            <w:r>
+              <w:rPr>
+                <w:sz w:val="20"/>
+                <w:szCs w:val="20"/>
+              </w:rPr>
+              <w:t xml:space="preserve">Sprint nr.                      </w:t>
+            </w:r>
+          </w:p>
+          <w:p>
+            <w:pPr>
+              <w:rPr>
+                <w:b/>
+              </w:rPr>
+            </w:pPr>
+            <w:r>
+              <w:rPr>
+                <w:b/>
+              </w:rPr>
+              <w:t>6</w:t>
+            </w:r>
+          </w:p>
+          <w:p>
+            <w:pPr>
+              <w:rPr>
+                <w:b/>
+              </w:rPr>
+            </w:pPr>
+          </w:p>
+        </w:tc>
+      </w:tr>
+      <w:tr>
+        <w:tc>
+          <w:tcPr>
+            <w:tcW w:w="8928" w:type="dxa"/>
+            <w:gridSpan w:val="3"/>
+          </w:tcPr>
+          <w:p>
+            <w:pPr>
+              <w:rPr>
+                <w:b/>
+              </w:rPr>
+            </w:pPr>
+            <w:r>
+              <w:rPr>
+                <w:b/>
+              </w:rPr>
+              <w:t xml:space="preserve">Wat ging </w:t>
+            </w:r>
+            <w:r>
+              <w:rPr>
+                <w:b/>
+              </w:rPr>
+              <w:t xml:space="preserve">allemaal </w:t>
+            </w:r>
+            <w:r>
+              <w:rPr>
+                <w:b/>
+              </w:rPr>
+              <w:t>goed?</w:t>
+            </w:r>
+          </w:p>
+          <w:p>
+            <w:pPr>
+              <w:rPr>
+                <w:b/>
+              </w:rPr>
+            </w:pPr>
+          </w:p>
+          <w:p>
+            <w:pPr>
+              <w:rPr>
+                <w:b/>
+              </w:rPr>
+            </w:pPr>
+            <w:r>
+              <w:rPr>
+                <w:b/>
+              </w:rPr>
+              <w:t xml:space="preserve">Damian: </w:t>
+            </w:r>
+            <w:r>
+              <w:rPr>
+                <w:b/>
+              </w:rPr>
+              <w:t xml:space="preserve">heb </w:t>
+            </w:r>
+            <w:proofErr w:type="gramStart"/>
+            <w:r>
+              <w:rPr>
+                <w:b/>
+              </w:rPr>
+              <w:t>me</w:t>
+            </w:r>
+            <w:proofErr w:type="gramEnd"/>
+            <w:r>
+              <w:rPr>
+                <w:b/>
+              </w:rPr>
+              <w:t xml:space="preserve"> eigen opdrachten allemaal gedaan, maar zoals eigenlijk het hele project hebben we vrijwel niks </w:t>
+            </w:r>
+            <w:proofErr w:type="gramStart"/>
+            <w:r>
+              <w:rPr>
+                <w:b/>
+              </w:rPr>
+              <w:t>samen gedaan</w:t>
+            </w:r>
+            <w:proofErr w:type="gramEnd"/>
+          </w:p>
+          <w:p>
+            <w:pPr>
+              <w:rPr>
+                <w:b/>
+              </w:rPr>
+            </w:pPr>
+          </w:p>
+          <w:p>
+            <w:pPr>
+              <w:rPr>
+                <w:b/>
+              </w:rPr>
+            </w:pPr>
+          </w:p>
+          <w:p>
+            <w:pPr>
+              <w:rPr>
+                <w:b/>
+              </w:rPr>
+            </w:pPr>
+          </w:p>
+          <w:p>
+            <w:pPr>
+              <w:rPr>
+                <w:b/>
+              </w:rPr>
+            </w:pPr>
+          </w:p>
+          <w:p>
+            <w:pPr>
+              <w:rPr>
+                <w:b/>
+              </w:rPr>
+            </w:pPr>
+          </w:p>
+        </w:tc>
+      </w:tr>
+      <w:tr>
+        <w:tc>
+          <w:tcPr>
+            <w:tcW w:w="8928" w:type="dxa"/>
+            <w:gridSpan w:val="3"/>
+          </w:tcPr>
+          <w:p>
+            <w:pPr>
+              <w:rPr>
+                <w:b/>
+              </w:rPr>
+            </w:pPr>
+            <w:r>
+              <w:rPr>
+                <w:b/>
+              </w:rPr>
+              <w:t>Wat kan beter?</w:t>
+            </w:r>
+          </w:p>
+          <w:p>
+            <w:pPr>
+              <w:rPr>
+                <w:b/>
+              </w:rPr>
+            </w:pPr>
+            <w:r>
+              <w:rPr>
+                <w:b/>
+              </w:rPr>
+              <w:t xml:space="preserve">Damian: </w:t>
+            </w:r>
+            <w:r>
+              <w:rPr>
+                <w:b/>
+              </w:rPr>
+              <w:t>Samenwerken</w:t>
+            </w:r>
           </w:p>
           <w:p>
             <w:pPr>

</xml_diff>